<commit_message>
Added final submission folder
</commit_message>
<xml_diff>
--- a/FYP documentation/Project Diary/Project_Diary_13112017.docx
+++ b/FYP documentation/Project Diary/Project_Diary_13112017.docx
@@ -1729,7 +1729,7 @@
                 <w:sz w:val="18"/>
                 <w:szCs w:val="18"/>
               </w:rPr>
-              <w:t>19</w:t>
+              <w:t>22</w:t>
             </w:r>
             <w:r>
               <w:rPr>
@@ -1739,16 +1739,27 @@
                 <w:szCs w:val="18"/>
                 <w:vertAlign w:val="superscript"/>
               </w:rPr>
-              <w:t>th</w:t>
-            </w:r>
-            <w:r>
-              <w:rPr>
-                <w:rFonts w:ascii="Arial" w:hAnsi="Arial"/>
-                <w:color w:val="000000" w:themeColor="text1"/>
-                <w:sz w:val="18"/>
-                <w:szCs w:val="18"/>
-              </w:rPr>
-              <w:t xml:space="preserve"> Nov 2017</w:t>
+              <w:t>nd</w:t>
+            </w:r>
+            <w:r>
+              <w:rPr>
+                <w:rFonts w:ascii="Arial" w:hAnsi="Arial"/>
+                <w:color w:val="000000" w:themeColor="text1"/>
+                <w:sz w:val="18"/>
+                <w:szCs w:val="18"/>
+              </w:rPr>
+              <w:t xml:space="preserve"> </w:t>
+            </w:r>
+            <w:bookmarkStart w:id="0" w:name="_GoBack"/>
+            <w:bookmarkEnd w:id="0"/>
+            <w:r>
+              <w:rPr>
+                <w:rFonts w:ascii="Arial" w:hAnsi="Arial"/>
+                <w:color w:val="000000" w:themeColor="text1"/>
+                <w:sz w:val="18"/>
+                <w:szCs w:val="18"/>
+              </w:rPr>
+              <w:t>Nov 2017</w:t>
             </w:r>
           </w:p>
           <w:p>
@@ -2133,8 +2144,6 @@
               </w:rPr>
               <w:t>19</w:t>
             </w:r>
-            <w:bookmarkStart w:id="0" w:name="_GoBack"/>
-            <w:bookmarkEnd w:id="0"/>
             <w:r>
               <w:rPr>
                 <w:rFonts w:ascii="Arial" w:hAnsi="Arial"/>
@@ -6104,7 +6113,7 @@
 </file>
 
 <file path=customXml/itemProps1.xml><?xml version="1.0" encoding="utf-8"?>
-<ds:datastoreItem xmlns:ds="http://schemas.openxmlformats.org/officeDocument/2006/customXml" ds:itemID="{90468409-B45F-46DA-8594-822D24E7D385}">
+<ds:datastoreItem xmlns:ds="http://schemas.openxmlformats.org/officeDocument/2006/customXml" ds:itemID="{6486185B-1DCC-41CE-B12D-9EA66BFE3FEA}">
   <ds:schemaRefs>
     <ds:schemaRef ds:uri="http://schemas.openxmlformats.org/officeDocument/2006/bibliography"/>
   </ds:schemaRefs>

</xml_diff>